<commit_message>
Submission for Module-9- Adam-Shandi
</commit_message>
<xml_diff>
--- a/Module 7/HOP07 Manipulating Images and GUI Automation.docx
+++ b/Module 7/HOP07 Manipulating Images and GUI Automation.docx
@@ -970,7 +970,14 @@
           <w:b/>
           <w:bCs/>
         </w:rPr>
-        <w:t>bulldog.jpg</w:t>
+        <w:softHyphen/>
+      </w:r>
+      <w:r>
+        <w:rPr>
+          <w:b/>
+          <w:bCs/>
+        </w:rPr>
+        <w:t>.jpg</w:t>
       </w:r>
       <w:r>
         <w:t>.</w:t>
@@ -1152,6 +1159,7 @@
         </w:numPr>
       </w:pPr>
       <w:r>
+        <w:lastRenderedPageBreak/>
         <w:t xml:space="preserve">Let’s edit the image, cropping, resizing, and pasting into another image. Create </w:t>
       </w:r>
       <w:r>
@@ -1887,10 +1895,13 @@
           <w:ilvl w:val="0"/>
           <w:numId w:val="31"/>
         </w:numPr>
+        <w:spacing w:line="480" w:lineRule="auto"/>
       </w:pPr>
       <w:r>
         <w:t xml:space="preserve">This Python’s module can also filter your image. Create </w:t>
       </w:r>
+      <w:bookmarkStart w:id="0" w:name="OLE_LINK1"/>
+      <w:bookmarkStart w:id="1" w:name="OLE_LINK2"/>
       <w:r>
         <w:rPr>
           <w:b/>
@@ -1899,7 +1910,12 @@
         <w:t>filter.py</w:t>
       </w:r>
       <w:r>
-        <w:t xml:space="preserve"> with the following.</w:t>
+        <w:t xml:space="preserve"> </w:t>
+      </w:r>
+      <w:bookmarkEnd w:id="0"/>
+      <w:bookmarkEnd w:id="1"/>
+      <w:r>
+        <w:t>with the following.</w:t>
       </w:r>
     </w:p>
     <w:p>
@@ -3053,7 +3069,7 @@
               </wp:anchor>
             </w:drawing>
           </mc:Choice>
-          <mc:Fallback xmlns:a14="http://schemas.microsoft.com/office/drawing/2010/main" xmlns:pic="http://schemas.openxmlformats.org/drawingml/2006/picture" xmlns:a="http://schemas.openxmlformats.org/drawingml/2006/main">
+          <mc:Fallback xmlns:a="http://schemas.openxmlformats.org/drawingml/2006/main" xmlns:pic="http://schemas.openxmlformats.org/drawingml/2006/picture" xmlns:a14="http://schemas.microsoft.com/office/drawing/2010/main">
             <w:pict w14:anchorId="7DC6AEB9">
               <v:rect id="Rectangle 7" style="position:absolute;margin-left:.35pt;margin-top:51pt;width:179pt;height:41.65pt;z-index:251661312;visibility:visible;mso-wrap-style:square;mso-width-percent:0;mso-height-percent:0;mso-wrap-distance-left:9pt;mso-wrap-distance-top:0;mso-wrap-distance-right:9pt;mso-wrap-distance-bottom:0;mso-position-horizontal:absolute;mso-position-horizontal-relative:text;mso-position-vertical:absolute;mso-position-vertical-relative:text;mso-width-percent:0;mso-height-percent:0;mso-width-relative:margin;mso-height-relative:margin;v-text-anchor:middle" o:spid="_x0000_s1026" filled="f" strokecolor="red" strokeweight="3pt" w14:anchorId="20ECD019" o:gfxdata="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"/>
             </w:pict>
@@ -3130,7 +3146,7 @@
               </wp:anchor>
             </w:drawing>
           </mc:Choice>
-          <mc:Fallback xmlns:a14="http://schemas.microsoft.com/office/drawing/2010/main" xmlns:pic="http://schemas.openxmlformats.org/drawingml/2006/picture" xmlns:a="http://schemas.openxmlformats.org/drawingml/2006/main">
+          <mc:Fallback xmlns:a="http://schemas.openxmlformats.org/drawingml/2006/main" xmlns:pic="http://schemas.openxmlformats.org/drawingml/2006/picture" xmlns:a14="http://schemas.microsoft.com/office/drawing/2010/main">
             <w:pict w14:anchorId="2AF01E7B">
               <v:rect id="Rectangle 6" style="position:absolute;margin-left:347pt;margin-top:1pt;width:54pt;height:19.65pt;z-index:251659264;visibility:visible;mso-wrap-style:square;mso-height-percent:0;mso-wrap-distance-left:9pt;mso-wrap-distance-top:0;mso-wrap-distance-right:9pt;mso-wrap-distance-bottom:0;mso-position-horizontal:absolute;mso-position-horizontal-relative:text;mso-position-vertical:absolute;mso-position-vertical-relative:text;mso-height-percent:0;mso-height-relative:margin;v-text-anchor:middle" o:spid="_x0000_s1026" filled="f" strokecolor="red" strokeweight="3pt" w14:anchorId="57B723BA" o:gfxdata="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"/>
             </w:pict>

</xml_diff>